<commit_message>
Actualizacion modulos VCO y ADSR
</commit_message>
<xml_diff>
--- a/Doc/Formant_V2_Capitulo_06.docx
+++ b/Doc/Formant_V2_Capitulo_06.docx
@@ -1957,8 +1957,6 @@
               </w:rPr>
               <w:t>KOV</w:t>
             </w:r>
-            <w:bookmarkStart w:id="0" w:name="_GoBack"/>
-            <w:bookmarkEnd w:id="0"/>
           </w:p>
         </w:tc>
         <w:tc>
@@ -2901,7 +2899,7 @@
                 <w:rFonts w:ascii="Courier New" w:hAnsi="Courier New" w:cs="Courier New"/>
               </w:rPr>
             </w:pPr>
-            <w:bookmarkStart w:id="1" w:name="_Hlk490764060"/>
+            <w:bookmarkStart w:id="0" w:name="_Hlk490764060"/>
             <w:r>
               <w:rPr>
                 <w:rFonts w:ascii="Courier New" w:hAnsi="Courier New" w:cs="Courier New"/>
@@ -3223,7 +3221,7 @@
           </w:p>
         </w:tc>
       </w:tr>
-      <w:bookmarkEnd w:id="1"/>
+      <w:bookmarkEnd w:id="0"/>
       <w:tr>
         <w:tc>
           <w:tcPr>
@@ -6752,7 +6750,7 @@
                 <w:lang w:val="en-US"/>
               </w:rPr>
             </w:pPr>
-            <w:bookmarkStart w:id="2" w:name="_Hlk498118668"/>
+            <w:bookmarkStart w:id="1" w:name="_Hlk498118668"/>
             <w:r>
               <w:rPr>
                 <w:rFonts w:ascii="Courier New" w:hAnsi="Courier New" w:cs="Courier New"/>
@@ -7076,7 +7074,7 @@
           </w:p>
         </w:tc>
       </w:tr>
-      <w:bookmarkEnd w:id="2"/>
+      <w:bookmarkEnd w:id="1"/>
       <w:tr>
         <w:tc>
           <w:tcPr>
@@ -12710,7 +12708,7 @@
                 <w:rFonts w:ascii="Courier New" w:hAnsi="Courier New" w:cs="Courier New"/>
                 <w:lang w:val="en-US"/>
               </w:rPr>
-              <w:t>-</w:t>
+              <w:t>Ruido Blanco</w:t>
             </w:r>
           </w:p>
         </w:tc>
@@ -12737,7 +12735,7 @@
                 <w:rFonts w:ascii="Courier New" w:hAnsi="Courier New" w:cs="Courier New"/>
                 <w:lang w:val="en-US"/>
               </w:rPr>
-              <w:t>NC</w:t>
+              <w:t>WHITE NOISE</w:t>
             </w:r>
           </w:p>
         </w:tc>
@@ -12875,7 +12873,7 @@
                 <w:rFonts w:ascii="Courier New" w:hAnsi="Courier New" w:cs="Courier New"/>
                 <w:lang w:val="en-US"/>
               </w:rPr>
-              <w:t>-</w:t>
+              <w:t>Ruido Coloreado</w:t>
             </w:r>
           </w:p>
         </w:tc>
@@ -12901,7 +12899,7 @@
               <w:rPr>
                 <w:rFonts w:ascii="Courier New" w:hAnsi="Courier New" w:cs="Courier New"/>
               </w:rPr>
-              <w:t>NC</w:t>
+              <w:t>COLOURED NOISE</w:t>
             </w:r>
           </w:p>
         </w:tc>
@@ -13039,8 +13037,10 @@
                 <w:rFonts w:ascii="Courier New" w:hAnsi="Courier New" w:cs="Courier New"/>
                 <w:lang w:val="en-US"/>
               </w:rPr>
-              <w:t>-</w:t>
-            </w:r>
+              <w:t>Tensión Aleatoria</w:t>
+            </w:r>
+            <w:bookmarkStart w:id="2" w:name="_GoBack"/>
+            <w:bookmarkEnd w:id="2"/>
           </w:p>
         </w:tc>
         <w:tc>
@@ -13065,7 +13065,7 @@
               <w:rPr>
                 <w:rFonts w:ascii="Courier New" w:hAnsi="Courier New" w:cs="Courier New"/>
               </w:rPr>
-              <w:t>NC</w:t>
+              <w:t>RANDOM VOLTAGE</w:t>
             </w:r>
           </w:p>
         </w:tc>
@@ -22300,7 +22300,7 @@
 </file>
 
 <file path=customXml/itemProps1.xml><?xml version="1.0" encoding="utf-8"?>
-<ds:datastoreItem xmlns:ds="http://schemas.openxmlformats.org/officeDocument/2006/customXml" ds:itemID="{34147D99-AA00-4D07-9221-15CD5CEB6E6E}">
+<ds:datastoreItem xmlns:ds="http://schemas.openxmlformats.org/officeDocument/2006/customXml" ds:itemID="{2A2CCEA2-7894-4D20-9208-1E0AE2F09F93}">
   <ds:schemaRefs>
     <ds:schemaRef ds:uri="http://schemas.openxmlformats.org/officeDocument/2006/bibliography"/>
   </ds:schemaRefs>

</xml_diff>